<commit_message>
PROYECTO VERSION FINAL APROBADA
SE HAN APROBADO LOS DETALLES Y CAMBIOS DEL RPOGRAMA, POR LO CUAL FINALIZA SU ELABORACION
</commit_message>
<xml_diff>
--- a/SISTEMA/Manual de Usuario Factu-Desk.docx
+++ b/SISTEMA/Manual de Usuario Factu-Desk.docx
@@ -6214,8 +6214,6 @@
         </w:rPr>
       </w:pPr>
     </w:p>
-    <w:bookmarkStart w:id="9" w:name="_GoBack"/>
-    <w:bookmarkEnd w:id="9"/>
     <w:p>
       <w:pPr>
         <w:spacing w:line="360" w:lineRule="auto"/>
@@ -8578,7 +8576,7 @@
         </w:rPr>
       </w:pPr>
     </w:p>
-    <w:bookmarkStart w:id="10" w:name="_Toc112351085"/>
+    <w:bookmarkStart w:id="9" w:name="_Toc112351085"/>
     <w:p>
       <w:pPr>
         <w:pStyle w:val="Ttulo3"/>
@@ -8684,7 +8682,7 @@
       <w:r>
         <w:t>:</w:t>
       </w:r>
-      <w:bookmarkEnd w:id="10"/>
+      <w:bookmarkEnd w:id="9"/>
       <w:r>
         <w:rPr>
           <w:noProof/>
@@ -11793,7 +11791,7 @@
         <w:br w:type="page"/>
       </w:r>
     </w:p>
-    <w:bookmarkStart w:id="11" w:name="_Toc112351086"/>
+    <w:bookmarkStart w:id="10" w:name="_Toc112351086"/>
     <w:p>
       <w:pPr>
         <w:pStyle w:val="Ttulo3"/>
@@ -11898,7 +11896,7 @@
       <w:r>
         <w:t>:</w:t>
       </w:r>
-      <w:bookmarkEnd w:id="11"/>
+      <w:bookmarkEnd w:id="10"/>
       <w:r>
         <w:rPr>
           <w:noProof/>
@@ -13549,7 +13547,7 @@
         <w:br w:type="page"/>
       </w:r>
     </w:p>
-    <w:bookmarkStart w:id="12" w:name="_Toc112351087"/>
+    <w:bookmarkStart w:id="11" w:name="_Toc112351087"/>
     <w:p>
       <w:pPr>
         <w:pStyle w:val="Ttulo1"/>
@@ -13648,7 +13646,7 @@
       <w:r>
         <w:t>Acceso al sistema</w:t>
       </w:r>
-      <w:bookmarkEnd w:id="12"/>
+      <w:bookmarkEnd w:id="11"/>
     </w:p>
     <w:p>
       <w:pPr>
@@ -13854,18 +13852,18 @@
           <w:lang w:val="es-CR"/>
         </w:rPr>
       </w:pPr>
-      <w:bookmarkStart w:id="13" w:name="_Toc112275122"/>
-      <w:bookmarkStart w:id="14" w:name="_Toc112275179"/>
-      <w:bookmarkStart w:id="15" w:name="_Toc112275830"/>
-      <w:bookmarkStart w:id="16" w:name="_Toc112277380"/>
-      <w:bookmarkStart w:id="17" w:name="_Toc112351015"/>
-      <w:bookmarkStart w:id="18" w:name="_Toc112351088"/>
+      <w:bookmarkStart w:id="12" w:name="_Toc112275122"/>
+      <w:bookmarkStart w:id="13" w:name="_Toc112275179"/>
+      <w:bookmarkStart w:id="14" w:name="_Toc112275830"/>
+      <w:bookmarkStart w:id="15" w:name="_Toc112277380"/>
+      <w:bookmarkStart w:id="16" w:name="_Toc112351015"/>
+      <w:bookmarkStart w:id="17" w:name="_Toc112351088"/>
+      <w:bookmarkEnd w:id="12"/>
       <w:bookmarkEnd w:id="13"/>
       <w:bookmarkEnd w:id="14"/>
       <w:bookmarkEnd w:id="15"/>
       <w:bookmarkEnd w:id="16"/>
       <w:bookmarkEnd w:id="17"/>
-      <w:bookmarkEnd w:id="18"/>
     </w:p>
     <w:p>
       <w:pPr>
@@ -13880,14 +13878,14 @@
           <w:lang w:val="es-CR"/>
         </w:rPr>
       </w:pPr>
-      <w:bookmarkStart w:id="19" w:name="_Toc112351089"/>
+      <w:bookmarkStart w:id="18" w:name="_Toc112351089"/>
       <w:r>
         <w:rPr>
           <w:lang w:val="es-CR"/>
         </w:rPr>
         <w:t>Registro</w:t>
       </w:r>
-      <w:bookmarkEnd w:id="19"/>
+      <w:bookmarkEnd w:id="18"/>
     </w:p>
     <w:p>
       <w:pPr>
@@ -14233,11 +14231,11 @@
         <w:spacing w:line="360" w:lineRule="auto"/>
         <w:jc w:val="both"/>
       </w:pPr>
-      <w:bookmarkStart w:id="20" w:name="_Toc112351090"/>
+      <w:bookmarkStart w:id="19" w:name="_Toc112351090"/>
       <w:r>
         <w:t>Inicio de sesión</w:t>
       </w:r>
-      <w:bookmarkEnd w:id="20"/>
+      <w:bookmarkEnd w:id="19"/>
     </w:p>
     <w:p>
       <w:pPr>
@@ -14537,7 +14535,7 @@
         </w:rPr>
       </w:pPr>
     </w:p>
-    <w:bookmarkStart w:id="21" w:name="_Toc112351091"/>
+    <w:bookmarkStart w:id="20" w:name="_Toc112351091"/>
     <w:p>
       <w:pPr>
         <w:pStyle w:val="Ttulo2"/>
@@ -14641,7 +14639,7 @@
         </w:rPr>
         <w:t>Modificación de usuario</w:t>
       </w:r>
-      <w:bookmarkEnd w:id="21"/>
+      <w:bookmarkEnd w:id="20"/>
     </w:p>
     <w:p>
       <w:pPr>
@@ -14876,14 +14874,14 @@
         <w:spacing w:line="360" w:lineRule="auto"/>
         <w:jc w:val="both"/>
       </w:pPr>
-      <w:bookmarkStart w:id="22" w:name="_Toc112351092"/>
+      <w:bookmarkStart w:id="21" w:name="_Toc112351092"/>
       <w:r>
         <w:t>Salida</w:t>
       </w:r>
       <w:r>
         <w:t xml:space="preserve"> del sistema</w:t>
       </w:r>
-      <w:bookmarkEnd w:id="22"/>
+      <w:bookmarkEnd w:id="21"/>
     </w:p>
     <w:p>
       <w:pPr>
@@ -15164,35 +15162,53 @@
         <w:keepLines/>
         <w:numPr>
           <w:ilvl w:val="0"/>
-          <w:numId w:val="34"/>
+          <w:numId w:val="35"/>
         </w:numPr>
-        <w:spacing w:before="320" w:after="0" w:line="360" w:lineRule="auto"/>
+        <w:spacing w:before="40" w:after="0" w:line="240" w:lineRule="auto"/>
         <w:contextualSpacing w:val="0"/>
-        <w:jc w:val="both"/>
-        <w:outlineLvl w:val="0"/>
+        <w:outlineLvl w:val="2"/>
         <w:rPr>
           <w:rFonts w:ascii="Tw Cen MT Condensed Extra Bold" w:eastAsiaTheme="majorEastAsia" w:hAnsi="Tw Cen MT Condensed Extra Bold" w:cstheme="majorBidi"/>
           <w:noProof/>
           <w:vanish/>
           <w:color w:val="F09415" w:themeColor="accent1"/>
           <w:sz w:val="52"/>
-          <w:szCs w:val="32"/>
+          <w:szCs w:val="24"/>
           <w:lang w:val="en-US"/>
         </w:rPr>
       </w:pPr>
-      <w:bookmarkStart w:id="23" w:name="_Toc112351093"/>
-      <w:bookmarkEnd w:id="23"/>
-    </w:p>
-    <w:bookmarkStart w:id="24" w:name="_Toc112351094"/>
-    <w:p>
-      <w:pPr>
-        <w:pStyle w:val="Ttulo1"/>
+    </w:p>
+    <w:p>
+      <w:pPr>
+        <w:pStyle w:val="Prrafodelista"/>
+        <w:keepNext/>
+        <w:keepLines/>
         <w:numPr>
           <w:ilvl w:val="0"/>
-          <w:numId w:val="34"/>
+          <w:numId w:val="35"/>
+        </w:numPr>
+        <w:spacing w:before="40" w:after="0" w:line="240" w:lineRule="auto"/>
+        <w:contextualSpacing w:val="0"/>
+        <w:outlineLvl w:val="2"/>
+        <w:rPr>
+          <w:rFonts w:ascii="Tw Cen MT Condensed Extra Bold" w:eastAsiaTheme="majorEastAsia" w:hAnsi="Tw Cen MT Condensed Extra Bold" w:cstheme="majorBidi"/>
+          <w:noProof/>
+          <w:vanish/>
+          <w:color w:val="F09415" w:themeColor="accent1"/>
+          <w:sz w:val="52"/>
+          <w:szCs w:val="24"/>
+          <w:lang w:val="en-US"/>
+        </w:rPr>
+      </w:pPr>
+    </w:p>
+    <w:p>
+      <w:pPr>
+        <w:pStyle w:val="Ttulo3"/>
+        <w:numPr>
+          <w:ilvl w:val="0"/>
+          <w:numId w:val="35"/>
         </w:numPr>
         <w:spacing w:line="360" w:lineRule="auto"/>
-        <w:jc w:val="both"/>
       </w:pPr>
       <w:r>
         <w:rPr>
@@ -15205,13 +15221,13 @@
         <mc:AlternateContent>
           <mc:Choice Requires="wps">
             <w:drawing>
-              <wp:anchor distT="0" distB="0" distL="114300" distR="114300" simplePos="0" relativeHeight="251735040" behindDoc="0" locked="0" layoutInCell="1" allowOverlap="1" wp14:anchorId="32924D07" wp14:editId="31A1C588">
+              <wp:anchor distT="0" distB="0" distL="114300" distR="114300" simplePos="0" relativeHeight="251735040" behindDoc="0" locked="0" layoutInCell="1" allowOverlap="1" wp14:anchorId="2BDF4F52" wp14:editId="30F2D74E">
                 <wp:simplePos x="0" y="0"/>
                 <wp:positionH relativeFrom="column">
-                  <wp:posOffset>-645795</wp:posOffset>
+                  <wp:posOffset>-598170</wp:posOffset>
                 </wp:positionH>
                 <wp:positionV relativeFrom="paragraph">
-                  <wp:posOffset>-607804</wp:posOffset>
+                  <wp:posOffset>-546735</wp:posOffset>
                 </wp:positionV>
                 <wp:extent cx="7097395" cy="9384030"/>
                 <wp:effectExtent l="38100" t="38100" r="46355" b="45720"/>
@@ -15274,15 +15290,193 @@
           </mc:Choice>
           <mc:Fallback>
             <w:pict>
-              <v:roundrect w14:anchorId="6CF94E4F" id="Rectángulo redondeado 61" o:spid="_x0000_s1026" style="position:absolute;margin-left:-50.85pt;margin-top:-47.85pt;width:558.85pt;height:738.9pt;z-index:251735040;visibility:visible;mso-wrap-style:square;mso-width-percent:0;mso-wrap-distance-left:9pt;mso-wrap-distance-top:0;mso-wrap-distance-right:9pt;mso-wrap-distance-bottom:0;mso-position-horizontal:absolute;mso-position-horizontal-relative:text;mso-position-vertical:absolute;mso-position-vertical-relative:text;mso-width-percent:0;mso-width-relative:margin;v-text-anchor:middle" arcsize="2667f" o:gfxdata="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" filled="f" strokecolor="#75280a [2415]" strokeweight="6pt"/>
+              <v:roundrect w14:anchorId="753EE41B" id="Rectángulo redondeado 61" o:spid="_x0000_s1026" style="position:absolute;margin-left:-47.1pt;margin-top:-43.05pt;width:558.85pt;height:738.9pt;z-index:251735040;visibility:visible;mso-wrap-style:square;mso-width-percent:0;mso-wrap-distance-left:9pt;mso-wrap-distance-top:0;mso-wrap-distance-right:9pt;mso-wrap-distance-bottom:0;mso-position-horizontal:absolute;mso-position-horizontal-relative:text;mso-position-vertical:absolute;mso-position-vertical-relative:text;mso-width-percent:0;mso-width-relative:margin;v-text-anchor:middle" arcsize="2667f" o:gfxdata="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" filled="f" strokecolor="#75280a [2415]" strokeweight="6pt"/>
             </w:pict>
           </mc:Fallback>
         </mc:AlternateContent>
       </w:r>
       <w:r>
+        <w:t>Confirmación de salida del sistema</w:t>
+      </w:r>
+    </w:p>
+    <w:p>
+      <w:pPr>
+        <w:spacing w:line="360" w:lineRule="auto"/>
+        <w:jc w:val="both"/>
+        <w:rPr>
+          <w:rFonts w:ascii="Arial" w:hAnsi="Arial" w:cs="Arial"/>
+          <w:sz w:val="24"/>
+          <w:szCs w:val="24"/>
+        </w:rPr>
+      </w:pPr>
+      <w:r>
+        <w:rPr>
+          <w:rFonts w:ascii="Arial" w:hAnsi="Arial" w:cs="Arial"/>
+          <w:sz w:val="24"/>
+          <w:szCs w:val="24"/>
+        </w:rPr>
+        <w:t>El ejecutable .</w:t>
+      </w:r>
+      <w:proofErr w:type="spellStart"/>
+      <w:r>
+        <w:rPr>
+          <w:rFonts w:ascii="Arial" w:hAnsi="Arial" w:cs="Arial"/>
+          <w:sz w:val="24"/>
+          <w:szCs w:val="24"/>
+        </w:rPr>
+        <w:t>exe</w:t>
+      </w:r>
+      <w:proofErr w:type="spellEnd"/>
+      <w:r>
+        <w:rPr>
+          <w:rFonts w:ascii="Arial" w:hAnsi="Arial" w:cs="Arial"/>
+          <w:sz w:val="24"/>
+          <w:szCs w:val="24"/>
+        </w:rPr>
+        <w:t xml:space="preserve"> </w:t>
+      </w:r>
+      <w:r>
+        <w:rPr>
+          <w:rFonts w:ascii="Arial" w:hAnsi="Arial" w:cs="Arial"/>
+          <w:sz w:val="24"/>
+          <w:szCs w:val="24"/>
+        </w:rPr>
+        <w:t>guardará</w:t>
+      </w:r>
+      <w:r>
+        <w:rPr>
+          <w:rFonts w:ascii="Arial" w:hAnsi="Arial" w:cs="Arial"/>
+          <w:sz w:val="24"/>
+          <w:szCs w:val="24"/>
+        </w:rPr>
+        <w:t xml:space="preserve"> los datos que usted ingrese al sistema siempre y cuando el ejecutable este en acción, de lo contrario este no retendrá información, por lo cual una salida equivoca del sistema puedo ocasionar una gran </w:t>
+      </w:r>
+      <w:r>
+        <w:rPr>
+          <w:rFonts w:ascii="Arial" w:hAnsi="Arial" w:cs="Arial"/>
+          <w:sz w:val="24"/>
+          <w:szCs w:val="24"/>
+        </w:rPr>
+        <w:t>pérdida</w:t>
+      </w:r>
+      <w:r>
+        <w:rPr>
+          <w:rFonts w:ascii="Arial" w:hAnsi="Arial" w:cs="Arial"/>
+          <w:sz w:val="24"/>
+          <w:szCs w:val="24"/>
+        </w:rPr>
+        <w:t xml:space="preserve"> de datos y por consecuencia, progreso, por lo cual, para poder salir correctamente del sistema usted tendrá que confirmar su salida. </w:t>
+      </w:r>
+      <w:r>
+        <w:rPr>
+          <w:rFonts w:ascii="Arial" w:hAnsi="Arial" w:cs="Arial"/>
+          <w:sz w:val="24"/>
+          <w:szCs w:val="24"/>
+        </w:rPr>
+        <w:t>A continuación, se mostrará la pantalla de confirmación de salida del sistema</w:t>
+      </w:r>
+      <w:r>
+        <w:rPr>
+          <w:rFonts w:ascii="Arial" w:hAnsi="Arial" w:cs="Arial"/>
+          <w:sz w:val="24"/>
+          <w:szCs w:val="24"/>
+        </w:rPr>
+        <w:t>.</w:t>
+      </w:r>
+    </w:p>
+    <w:p>
+      <w:pPr>
+        <w:spacing w:line="360" w:lineRule="auto"/>
+        <w:jc w:val="both"/>
+        <w:rPr>
+          <w:rFonts w:ascii="Arial" w:hAnsi="Arial" w:cs="Arial"/>
+          <w:sz w:val="24"/>
+          <w:szCs w:val="24"/>
+        </w:rPr>
+      </w:pPr>
+      <w:r>
+        <w:rPr>
+          <w:noProof/>
+          <w:lang w:val="en-US"/>
+        </w:rPr>
+        <w:drawing>
+          <wp:inline distT="0" distB="0" distL="0" distR="0" wp14:anchorId="515BAEEE" wp14:editId="02F485EA">
+            <wp:extent cx="5838825" cy="1714500"/>
+            <wp:effectExtent l="0" t="0" r="9525" b="0"/>
+            <wp:docPr id="35" name="Imagen 35"/>
+            <wp:cNvGraphicFramePr>
+              <a:graphicFrameLocks xmlns:a="http://schemas.openxmlformats.org/drawingml/2006/main" noChangeAspect="1"/>
+            </wp:cNvGraphicFramePr>
+            <a:graphic xmlns:a="http://schemas.openxmlformats.org/drawingml/2006/main">
+              <a:graphicData uri="http://schemas.openxmlformats.org/drawingml/2006/picture">
+                <pic:pic xmlns:pic="http://schemas.openxmlformats.org/drawingml/2006/picture">
+                  <pic:nvPicPr>
+                    <pic:cNvPr id="1" name=""/>
+                    <pic:cNvPicPr/>
+                  </pic:nvPicPr>
+                  <pic:blipFill>
+                    <a:blip r:embed="rId48"/>
+                    <a:stretch>
+                      <a:fillRect/>
+                    </a:stretch>
+                  </pic:blipFill>
+                  <pic:spPr>
+                    <a:xfrm>
+                      <a:off x="0" y="0"/>
+                      <a:ext cx="5838825" cy="1714500"/>
+                    </a:xfrm>
+                    <a:prstGeom prst="rect">
+                      <a:avLst/>
+                    </a:prstGeom>
+                  </pic:spPr>
+                </pic:pic>
+              </a:graphicData>
+            </a:graphic>
+          </wp:inline>
+        </w:drawing>
+      </w:r>
+    </w:p>
+    <w:p>
+      <w:pPr>
+        <w:pStyle w:val="Prrafodelista"/>
+        <w:keepNext/>
+        <w:keepLines/>
+        <w:numPr>
+          <w:ilvl w:val="0"/>
+          <w:numId w:val="34"/>
+        </w:numPr>
+        <w:spacing w:before="320" w:after="0" w:line="360" w:lineRule="auto"/>
+        <w:contextualSpacing w:val="0"/>
+        <w:jc w:val="both"/>
+        <w:outlineLvl w:val="0"/>
+        <w:rPr>
+          <w:rFonts w:ascii="Tw Cen MT Condensed Extra Bold" w:eastAsiaTheme="majorEastAsia" w:hAnsi="Tw Cen MT Condensed Extra Bold" w:cstheme="majorBidi"/>
+          <w:noProof/>
+          <w:vanish/>
+          <w:color w:val="F09415" w:themeColor="accent1"/>
+          <w:sz w:val="52"/>
+          <w:szCs w:val="32"/>
+          <w:lang w:val="en-US"/>
+        </w:rPr>
+      </w:pPr>
+      <w:bookmarkStart w:id="22" w:name="_Toc112351093"/>
+      <w:bookmarkEnd w:id="22"/>
+    </w:p>
+    <w:p>
+      <w:pPr>
+        <w:pStyle w:val="Ttulo1"/>
+        <w:numPr>
+          <w:ilvl w:val="0"/>
+          <w:numId w:val="34"/>
+        </w:numPr>
+        <w:spacing w:line="360" w:lineRule="auto"/>
+        <w:jc w:val="both"/>
+      </w:pPr>
+      <w:bookmarkStart w:id="23" w:name="_Toc112351094"/>
+      <w:r>
         <w:t>Especificaciones técnicas</w:t>
       </w:r>
-      <w:bookmarkEnd w:id="24"/>
+      <w:bookmarkEnd w:id="23"/>
     </w:p>
     <w:p>
       <w:pPr>
@@ -15372,12 +15566,12 @@
           <w:szCs w:val="28"/>
         </w:rPr>
       </w:pPr>
-      <w:bookmarkStart w:id="25" w:name="_Toc112277386"/>
-      <w:bookmarkStart w:id="26" w:name="_Toc112351021"/>
-      <w:bookmarkStart w:id="27" w:name="_Toc112351095"/>
+      <w:bookmarkStart w:id="24" w:name="_Toc112277386"/>
+      <w:bookmarkStart w:id="25" w:name="_Toc112351021"/>
+      <w:bookmarkStart w:id="26" w:name="_Toc112351095"/>
+      <w:bookmarkEnd w:id="24"/>
       <w:bookmarkEnd w:id="25"/>
       <w:bookmarkEnd w:id="26"/>
-      <w:bookmarkEnd w:id="27"/>
     </w:p>
     <w:p>
       <w:pPr>
@@ -15389,11 +15583,11 @@
         <w:spacing w:line="360" w:lineRule="auto"/>
         <w:jc w:val="both"/>
       </w:pPr>
-      <w:bookmarkStart w:id="28" w:name="_Toc112351096"/>
+      <w:bookmarkStart w:id="27" w:name="_Toc112351096"/>
       <w:r>
         <w:t>Lenguaje de programación utilizado</w:t>
       </w:r>
-      <w:bookmarkEnd w:id="28"/>
+      <w:bookmarkEnd w:id="27"/>
     </w:p>
     <w:p>
       <w:pPr>
@@ -15450,14 +15644,14 @@
         <w:spacing w:line="360" w:lineRule="auto"/>
         <w:jc w:val="both"/>
       </w:pPr>
-      <w:bookmarkStart w:id="29" w:name="_Toc112351097"/>
+      <w:bookmarkStart w:id="28" w:name="_Toc112351097"/>
       <w:r>
         <w:t>Tipo de a</w:t>
       </w:r>
       <w:r>
         <w:t>lmacenamiento de datos ingresados</w:t>
       </w:r>
-      <w:bookmarkEnd w:id="29"/>
+      <w:bookmarkEnd w:id="28"/>
     </w:p>
     <w:p>
       <w:pPr>
@@ -15577,298 +15771,7 @@
         <w:spacing w:line="360" w:lineRule="auto"/>
         <w:jc w:val="both"/>
       </w:pPr>
-      <w:bookmarkStart w:id="30" w:name="_Toc112351098"/>
-      <w:r>
-        <w:t>Tipos de datos utilizados</w:t>
-      </w:r>
-      <w:bookmarkEnd w:id="30"/>
-    </w:p>
-    <w:p>
-      <w:pPr>
-        <w:pStyle w:val="Prrafodelista"/>
-        <w:numPr>
-          <w:ilvl w:val="0"/>
-          <w:numId w:val="33"/>
-        </w:numPr>
-        <w:spacing w:line="360" w:lineRule="auto"/>
-        <w:jc w:val="both"/>
-        <w:rPr>
-          <w:rFonts w:ascii="Arial" w:hAnsi="Arial" w:cs="Arial"/>
-          <w:b/>
-          <w:sz w:val="24"/>
-          <w:szCs w:val="24"/>
-        </w:rPr>
-      </w:pPr>
-      <w:r>
-        <w:rPr>
-          <w:rFonts w:ascii="Arial" w:hAnsi="Arial" w:cs="Arial"/>
-          <w:b/>
-          <w:sz w:val="24"/>
-          <w:szCs w:val="24"/>
-        </w:rPr>
-        <w:t xml:space="preserve">Tipo de datos INT: </w:t>
-      </w:r>
-      <w:r>
-        <w:rPr>
-          <w:rFonts w:ascii="Arial" w:hAnsi="Arial" w:cs="Arial"/>
-          <w:sz w:val="24"/>
-          <w:szCs w:val="24"/>
-        </w:rPr>
-        <w:t>Un tipo de dato entero en computación es un tipo de dato que puede representar un subconjunto finito de los números enteros.</w:t>
-      </w:r>
-    </w:p>
-    <w:p>
-      <w:pPr>
-        <w:pStyle w:val="Prrafodelista"/>
-        <w:spacing w:line="360" w:lineRule="auto"/>
-        <w:jc w:val="both"/>
-        <w:rPr>
-          <w:rFonts w:ascii="Arial" w:hAnsi="Arial" w:cs="Arial"/>
-          <w:b/>
-          <w:sz w:val="24"/>
-          <w:szCs w:val="24"/>
-        </w:rPr>
-      </w:pPr>
-    </w:p>
-    <w:p>
-      <w:pPr>
-        <w:pStyle w:val="Prrafodelista"/>
-        <w:numPr>
-          <w:ilvl w:val="0"/>
-          <w:numId w:val="33"/>
-        </w:numPr>
-        <w:spacing w:line="360" w:lineRule="auto"/>
-        <w:jc w:val="both"/>
-        <w:rPr>
-          <w:rFonts w:ascii="Arial" w:hAnsi="Arial" w:cs="Arial"/>
-          <w:b/>
-          <w:sz w:val="24"/>
-          <w:szCs w:val="24"/>
-        </w:rPr>
-      </w:pPr>
-      <w:r>
-        <w:rPr>
-          <w:rFonts w:ascii="Arial" w:hAnsi="Arial" w:cs="Arial"/>
-          <w:b/>
-          <w:sz w:val="24"/>
-          <w:szCs w:val="24"/>
-        </w:rPr>
-        <w:t>Tipo de datos CHAR:</w:t>
-      </w:r>
-      <w:r>
-        <w:rPr>
-          <w:rFonts w:ascii="Arial" w:hAnsi="Arial" w:cs="Arial"/>
-          <w:b/>
-          <w:sz w:val="24"/>
-          <w:szCs w:val="24"/>
-        </w:rPr>
-        <w:t xml:space="preserve"> </w:t>
-      </w:r>
-      <w:r>
-        <w:rPr>
-          <w:rFonts w:ascii="Arial" w:hAnsi="Arial" w:cs="Arial"/>
-          <w:sz w:val="24"/>
-          <w:szCs w:val="24"/>
-        </w:rPr>
-        <w:t xml:space="preserve">Las variables de tipo letra se declaran como </w:t>
-      </w:r>
-      <w:proofErr w:type="gramStart"/>
-      <w:r>
-        <w:rPr>
-          <w:rFonts w:ascii="Arial" w:hAnsi="Arial" w:cs="Arial"/>
-          <w:sz w:val="24"/>
-          <w:szCs w:val="24"/>
-        </w:rPr>
-        <w:t xml:space="preserve">“ </w:t>
-      </w:r>
-      <w:proofErr w:type="spellStart"/>
-      <w:r>
-        <w:rPr>
-          <w:rFonts w:ascii="Arial" w:hAnsi="Arial" w:cs="Arial"/>
-          <w:sz w:val="24"/>
-          <w:szCs w:val="24"/>
-        </w:rPr>
-        <w:t>char</w:t>
-      </w:r>
-      <w:proofErr w:type="spellEnd"/>
-      <w:proofErr w:type="gramEnd"/>
-      <w:r>
-        <w:rPr>
-          <w:rFonts w:ascii="Arial" w:hAnsi="Arial" w:cs="Arial"/>
-          <w:sz w:val="24"/>
-          <w:szCs w:val="24"/>
-        </w:rPr>
-        <w:t xml:space="preserve"> ”. Para referirse a una letra se rodea de comillas simples: 'M’. Como las letras se representan internamente como números, el lenguaje C permite realizar operaciones aritméticas como 'M' + 25. Las cadenas de texto o </w:t>
-      </w:r>
-      <w:proofErr w:type="spellStart"/>
-      <w:r>
-        <w:rPr>
-          <w:rFonts w:ascii="Arial" w:hAnsi="Arial" w:cs="Arial"/>
-          <w:sz w:val="24"/>
-          <w:szCs w:val="24"/>
-        </w:rPr>
-        <w:t>strings</w:t>
-      </w:r>
-      <w:proofErr w:type="spellEnd"/>
-      <w:r>
-        <w:rPr>
-          <w:rFonts w:ascii="Arial" w:hAnsi="Arial" w:cs="Arial"/>
-          <w:sz w:val="24"/>
-          <w:szCs w:val="24"/>
-        </w:rPr>
-        <w:t xml:space="preserve"> son simplemente tablas de </w:t>
-      </w:r>
-      <w:proofErr w:type="gramStart"/>
-      <w:r>
-        <w:rPr>
-          <w:rFonts w:ascii="Arial" w:hAnsi="Arial" w:cs="Arial"/>
-          <w:sz w:val="24"/>
-          <w:szCs w:val="24"/>
-        </w:rPr>
-        <w:t xml:space="preserve">“ </w:t>
-      </w:r>
-      <w:proofErr w:type="spellStart"/>
-      <w:r>
-        <w:rPr>
-          <w:rFonts w:ascii="Arial" w:hAnsi="Arial" w:cs="Arial"/>
-          <w:sz w:val="24"/>
-          <w:szCs w:val="24"/>
-        </w:rPr>
-        <w:t>char</w:t>
-      </w:r>
-      <w:proofErr w:type="spellEnd"/>
-      <w:proofErr w:type="gramEnd"/>
-      <w:r>
-        <w:rPr>
-          <w:rFonts w:ascii="Arial" w:hAnsi="Arial" w:cs="Arial"/>
-          <w:sz w:val="24"/>
-          <w:szCs w:val="24"/>
-        </w:rPr>
-        <w:t xml:space="preserve"> ”.</w:t>
-      </w:r>
-    </w:p>
-    <w:p>
-      <w:pPr>
-        <w:pStyle w:val="Prrafodelista"/>
-        <w:spacing w:line="360" w:lineRule="auto"/>
-        <w:jc w:val="both"/>
-        <w:rPr>
-          <w:rFonts w:ascii="Arial" w:hAnsi="Arial" w:cs="Arial"/>
-          <w:b/>
-          <w:sz w:val="24"/>
-          <w:szCs w:val="24"/>
-        </w:rPr>
-      </w:pPr>
-    </w:p>
-    <w:p>
-      <w:pPr>
-        <w:pStyle w:val="Prrafodelista"/>
-        <w:numPr>
-          <w:ilvl w:val="0"/>
-          <w:numId w:val="33"/>
-        </w:numPr>
-        <w:spacing w:line="360" w:lineRule="auto"/>
-        <w:jc w:val="both"/>
-        <w:rPr>
-          <w:rFonts w:ascii="Arial" w:hAnsi="Arial" w:cs="Arial"/>
-          <w:b/>
-          <w:sz w:val="24"/>
-          <w:szCs w:val="24"/>
-        </w:rPr>
-      </w:pPr>
-      <w:r>
-        <w:rPr>
-          <w:rFonts w:ascii="Arial" w:hAnsi="Arial" w:cs="Arial"/>
-          <w:b/>
-          <w:sz w:val="24"/>
-          <w:szCs w:val="24"/>
-        </w:rPr>
-        <w:t>Tipos de datos BOOLEAN:</w:t>
-      </w:r>
-      <w:r>
-        <w:rPr>
-          <w:rFonts w:ascii="Arial" w:hAnsi="Arial" w:cs="Arial"/>
-          <w:b/>
-          <w:sz w:val="24"/>
-          <w:szCs w:val="24"/>
-        </w:rPr>
-        <w:t xml:space="preserve"> </w:t>
-      </w:r>
-      <w:r>
-        <w:rPr>
-          <w:rFonts w:ascii="Arial" w:hAnsi="Arial" w:cs="Arial"/>
-          <w:sz w:val="24"/>
-          <w:szCs w:val="24"/>
-        </w:rPr>
-        <w:t>El tipo de dato lógico o booleano es en computación aquel que puede representar valores de lógica binaria, esto es 2 valores, que normalmente representan falso o verdadero. ​</w:t>
-      </w:r>
-    </w:p>
-    <w:p>
-      <w:pPr>
-        <w:pStyle w:val="Prrafodelista"/>
-        <w:spacing w:line="360" w:lineRule="auto"/>
-        <w:jc w:val="both"/>
-        <w:rPr>
-          <w:rFonts w:ascii="Arial" w:hAnsi="Arial" w:cs="Arial"/>
-          <w:b/>
-          <w:sz w:val="24"/>
-          <w:szCs w:val="24"/>
-        </w:rPr>
-      </w:pPr>
-    </w:p>
-    <w:p>
-      <w:pPr>
-        <w:pStyle w:val="Prrafodelista"/>
-        <w:numPr>
-          <w:ilvl w:val="0"/>
-          <w:numId w:val="33"/>
-        </w:numPr>
-        <w:spacing w:line="360" w:lineRule="auto"/>
-        <w:jc w:val="both"/>
-        <w:rPr>
-          <w:rFonts w:ascii="Arial" w:hAnsi="Arial" w:cs="Arial"/>
-          <w:b/>
-          <w:sz w:val="24"/>
-          <w:szCs w:val="24"/>
-        </w:rPr>
-      </w:pPr>
-      <w:r>
-        <w:rPr>
-          <w:rFonts w:ascii="Arial" w:hAnsi="Arial" w:cs="Arial"/>
-          <w:b/>
-          <w:sz w:val="24"/>
-          <w:szCs w:val="24"/>
-        </w:rPr>
-        <w:t>Tipos de datos FLOAT:</w:t>
-      </w:r>
-      <w:r>
-        <w:rPr>
-          <w:rFonts w:ascii="Arial" w:hAnsi="Arial" w:cs="Arial"/>
-          <w:b/>
-          <w:sz w:val="24"/>
-          <w:szCs w:val="24"/>
-        </w:rPr>
-        <w:t xml:space="preserve"> </w:t>
-      </w:r>
-      <w:r>
-        <w:rPr>
-          <w:rFonts w:ascii="Arial" w:hAnsi="Arial" w:cs="Arial"/>
-          <w:sz w:val="24"/>
-          <w:szCs w:val="24"/>
-        </w:rPr>
-        <w:t>El tipo de datos FLOAT contiene una aproximación de exponente y fracción, en base 2, de 64 bits, de un número real. Esto da un rango de valores entre +-1.7E-308 and +- 1.7E+308.</w:t>
-      </w:r>
-    </w:p>
-    <w:p>
-      <w:pPr>
-        <w:pStyle w:val="Prrafodelista"/>
-        <w:rPr>
-          <w:rFonts w:ascii="Arial" w:hAnsi="Arial" w:cs="Arial"/>
-          <w:b/>
-          <w:sz w:val="24"/>
-          <w:szCs w:val="24"/>
-        </w:rPr>
-      </w:pPr>
+      <w:bookmarkStart w:id="29" w:name="_Toc112351098"/>
       <w:r>
         <w:rPr>
           <w:rFonts w:ascii="Tw Cen MT Condensed Extra Bold" w:hAnsi="Tw Cen MT Condensed Extra Bold"/>
@@ -15880,13 +15783,13 @@
         <mc:AlternateContent>
           <mc:Choice Requires="wps">
             <w:drawing>
-              <wp:anchor distT="0" distB="0" distL="114300" distR="114300" simplePos="0" relativeHeight="251732992" behindDoc="0" locked="0" layoutInCell="1" allowOverlap="1" wp14:anchorId="31E698D2" wp14:editId="768174FF">
+              <wp:anchor distT="0" distB="0" distL="114300" distR="114300" simplePos="0" relativeHeight="251732992" behindDoc="0" locked="0" layoutInCell="1" allowOverlap="1" wp14:anchorId="18FD10E8" wp14:editId="3F7E4AAE">
                 <wp:simplePos x="0" y="0"/>
                 <wp:positionH relativeFrom="column">
-                  <wp:posOffset>-551180</wp:posOffset>
+                  <wp:posOffset>-636905</wp:posOffset>
                 </wp:positionH>
                 <wp:positionV relativeFrom="paragraph">
-                  <wp:posOffset>-557639</wp:posOffset>
+                  <wp:posOffset>-665830</wp:posOffset>
                 </wp:positionV>
                 <wp:extent cx="7097395" cy="9384030"/>
                 <wp:effectExtent l="38100" t="38100" r="46355" b="45720"/>
@@ -15944,20 +15847,33 @@
                 <wp14:sizeRelH relativeFrom="margin">
                   <wp14:pctWidth>0</wp14:pctWidth>
                 </wp14:sizeRelH>
+                <wp14:sizeRelV relativeFrom="margin">
+                  <wp14:pctHeight>0</wp14:pctHeight>
+                </wp14:sizeRelV>
               </wp:anchor>
             </w:drawing>
           </mc:Choice>
           <mc:Fallback>
             <w:pict>
-              <v:roundrect w14:anchorId="4DEAC622" id="Rectángulo redondeado 60" o:spid="_x0000_s1026" style="position:absolute;margin-left:-43.4pt;margin-top:-43.9pt;width:558.85pt;height:738.9pt;z-index:251732992;visibility:visible;mso-wrap-style:square;mso-width-percent:0;mso-wrap-distance-left:9pt;mso-wrap-distance-top:0;mso-wrap-distance-right:9pt;mso-wrap-distance-bottom:0;mso-position-horizontal:absolute;mso-position-horizontal-relative:text;mso-position-vertical:absolute;mso-position-vertical-relative:text;mso-width-percent:0;mso-width-relative:margin;v-text-anchor:middle" arcsize="2667f" o:gfxdata="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" filled="f" strokecolor="#75280a [2415]" strokeweight="6pt"/>
+              <v:roundrect w14:anchorId="3D6A571F" id="Rectángulo redondeado 60" o:spid="_x0000_s1026" style="position:absolute;margin-left:-50.15pt;margin-top:-52.45pt;width:558.85pt;height:738.9pt;z-index:251732992;visibility:visible;mso-wrap-style:square;mso-width-percent:0;mso-height-percent:0;mso-wrap-distance-left:9pt;mso-wrap-distance-top:0;mso-wrap-distance-right:9pt;mso-wrap-distance-bottom:0;mso-position-horizontal:absolute;mso-position-horizontal-relative:text;mso-position-vertical:absolute;mso-position-vertical-relative:text;mso-width-percent:0;mso-height-percent:0;mso-width-relative:margin;mso-height-relative:margin;v-text-anchor:middle" arcsize="2667f" o:gfxdata="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" filled="f" strokecolor="#75280a [2415]" strokeweight="6pt"/>
             </w:pict>
           </mc:Fallback>
         </mc:AlternateContent>
       </w:r>
+      <w:r>
+        <w:t>Tipos de datos utilizados</w:t>
+      </w:r>
+      <w:bookmarkEnd w:id="29"/>
     </w:p>
     <w:p>
       <w:pPr>
         <w:pStyle w:val="Prrafodelista"/>
+        <w:numPr>
+          <w:ilvl w:val="0"/>
+          <w:numId w:val="33"/>
+        </w:numPr>
+        <w:spacing w:line="360" w:lineRule="auto"/>
+        <w:jc w:val="both"/>
         <w:rPr>
           <w:rFonts w:ascii="Arial" w:hAnsi="Arial" w:cs="Arial"/>
           <w:b/>
@@ -15965,10 +15881,29 @@
           <w:szCs w:val="24"/>
         </w:rPr>
       </w:pPr>
+      <w:r>
+        <w:rPr>
+          <w:rFonts w:ascii="Arial" w:hAnsi="Arial" w:cs="Arial"/>
+          <w:b/>
+          <w:sz w:val="24"/>
+          <w:szCs w:val="24"/>
+        </w:rPr>
+        <w:t xml:space="preserve">Tipo de datos INT: </w:t>
+      </w:r>
+      <w:r>
+        <w:rPr>
+          <w:rFonts w:ascii="Arial" w:hAnsi="Arial" w:cs="Arial"/>
+          <w:sz w:val="24"/>
+          <w:szCs w:val="24"/>
+        </w:rPr>
+        <w:t>Un tipo de dato entero en computación es un tipo de dato que puede representar un subconjunto finito de los números enteros.</w:t>
+      </w:r>
     </w:p>
     <w:p>
       <w:pPr>
         <w:pStyle w:val="Prrafodelista"/>
+        <w:spacing w:line="360" w:lineRule="auto"/>
+        <w:jc w:val="both"/>
         <w:rPr>
           <w:rFonts w:ascii="Arial" w:hAnsi="Arial" w:cs="Arial"/>
           <w:b/>
@@ -15976,6 +15911,542 @@
           <w:szCs w:val="24"/>
         </w:rPr>
       </w:pPr>
+    </w:p>
+    <w:p>
+      <w:pPr>
+        <w:pStyle w:val="Prrafodelista"/>
+        <w:numPr>
+          <w:ilvl w:val="0"/>
+          <w:numId w:val="33"/>
+        </w:numPr>
+        <w:spacing w:line="360" w:lineRule="auto"/>
+        <w:jc w:val="both"/>
+        <w:rPr>
+          <w:rFonts w:ascii="Arial" w:hAnsi="Arial" w:cs="Arial"/>
+          <w:b/>
+          <w:sz w:val="24"/>
+          <w:szCs w:val="24"/>
+        </w:rPr>
+      </w:pPr>
+      <w:r>
+        <w:rPr>
+          <w:rFonts w:ascii="Arial" w:hAnsi="Arial" w:cs="Arial"/>
+          <w:b/>
+          <w:sz w:val="24"/>
+          <w:szCs w:val="24"/>
+        </w:rPr>
+        <w:t>Tipo de datos CHAR:</w:t>
+      </w:r>
+      <w:r>
+        <w:rPr>
+          <w:rFonts w:ascii="Arial" w:hAnsi="Arial" w:cs="Arial"/>
+          <w:b/>
+          <w:sz w:val="24"/>
+          <w:szCs w:val="24"/>
+        </w:rPr>
+        <w:t xml:space="preserve"> </w:t>
+      </w:r>
+      <w:r>
+        <w:rPr>
+          <w:rFonts w:ascii="Arial" w:hAnsi="Arial" w:cs="Arial"/>
+          <w:sz w:val="24"/>
+          <w:szCs w:val="24"/>
+        </w:rPr>
+        <w:t xml:space="preserve">Las variables de tipo letra se declaran como </w:t>
+      </w:r>
+      <w:proofErr w:type="gramStart"/>
+      <w:r>
+        <w:rPr>
+          <w:rFonts w:ascii="Arial" w:hAnsi="Arial" w:cs="Arial"/>
+          <w:sz w:val="24"/>
+          <w:szCs w:val="24"/>
+        </w:rPr>
+        <w:t xml:space="preserve">“ </w:t>
+      </w:r>
+      <w:proofErr w:type="spellStart"/>
+      <w:r>
+        <w:rPr>
+          <w:rFonts w:ascii="Arial" w:hAnsi="Arial" w:cs="Arial"/>
+          <w:sz w:val="24"/>
+          <w:szCs w:val="24"/>
+        </w:rPr>
+        <w:t>char</w:t>
+      </w:r>
+      <w:proofErr w:type="spellEnd"/>
+      <w:proofErr w:type="gramEnd"/>
+      <w:r>
+        <w:rPr>
+          <w:rFonts w:ascii="Arial" w:hAnsi="Arial" w:cs="Arial"/>
+          <w:sz w:val="24"/>
+          <w:szCs w:val="24"/>
+        </w:rPr>
+        <w:t xml:space="preserve"> ”. Para referirse a una letra se rodea de comillas simples: 'M’. Como las letras se representan internamente como números, el lenguaje C permite realizar operaciones aritméticas como 'M' + 25. Las cadenas de texto o </w:t>
+      </w:r>
+      <w:proofErr w:type="spellStart"/>
+      <w:r>
+        <w:rPr>
+          <w:rFonts w:ascii="Arial" w:hAnsi="Arial" w:cs="Arial"/>
+          <w:sz w:val="24"/>
+          <w:szCs w:val="24"/>
+        </w:rPr>
+        <w:t>strings</w:t>
+      </w:r>
+      <w:proofErr w:type="spellEnd"/>
+      <w:r>
+        <w:rPr>
+          <w:rFonts w:ascii="Arial" w:hAnsi="Arial" w:cs="Arial"/>
+          <w:sz w:val="24"/>
+          <w:szCs w:val="24"/>
+        </w:rPr>
+        <w:t xml:space="preserve"> son simplemente tablas de </w:t>
+      </w:r>
+      <w:proofErr w:type="gramStart"/>
+      <w:r>
+        <w:rPr>
+          <w:rFonts w:ascii="Arial" w:hAnsi="Arial" w:cs="Arial"/>
+          <w:sz w:val="24"/>
+          <w:szCs w:val="24"/>
+        </w:rPr>
+        <w:t xml:space="preserve">“ </w:t>
+      </w:r>
+      <w:proofErr w:type="spellStart"/>
+      <w:r>
+        <w:rPr>
+          <w:rFonts w:ascii="Arial" w:hAnsi="Arial" w:cs="Arial"/>
+          <w:sz w:val="24"/>
+          <w:szCs w:val="24"/>
+        </w:rPr>
+        <w:t>char</w:t>
+      </w:r>
+      <w:proofErr w:type="spellEnd"/>
+      <w:proofErr w:type="gramEnd"/>
+      <w:r>
+        <w:rPr>
+          <w:rFonts w:ascii="Arial" w:hAnsi="Arial" w:cs="Arial"/>
+          <w:sz w:val="24"/>
+          <w:szCs w:val="24"/>
+        </w:rPr>
+        <w:t xml:space="preserve"> ”.</w:t>
+      </w:r>
+    </w:p>
+    <w:p>
+      <w:pPr>
+        <w:pStyle w:val="Prrafodelista"/>
+        <w:spacing w:line="360" w:lineRule="auto"/>
+        <w:jc w:val="both"/>
+        <w:rPr>
+          <w:rFonts w:ascii="Arial" w:hAnsi="Arial" w:cs="Arial"/>
+          <w:b/>
+          <w:sz w:val="24"/>
+          <w:szCs w:val="24"/>
+        </w:rPr>
+      </w:pPr>
+    </w:p>
+    <w:p>
+      <w:pPr>
+        <w:pStyle w:val="Prrafodelista"/>
+        <w:numPr>
+          <w:ilvl w:val="0"/>
+          <w:numId w:val="33"/>
+        </w:numPr>
+        <w:spacing w:line="360" w:lineRule="auto"/>
+        <w:jc w:val="both"/>
+        <w:rPr>
+          <w:rFonts w:ascii="Arial" w:hAnsi="Arial" w:cs="Arial"/>
+          <w:b/>
+          <w:sz w:val="24"/>
+          <w:szCs w:val="24"/>
+        </w:rPr>
+      </w:pPr>
+      <w:r>
+        <w:rPr>
+          <w:rFonts w:ascii="Arial" w:hAnsi="Arial" w:cs="Arial"/>
+          <w:b/>
+          <w:sz w:val="24"/>
+          <w:szCs w:val="24"/>
+        </w:rPr>
+        <w:t>Tipos de datos BOOLEAN:</w:t>
+      </w:r>
+      <w:r>
+        <w:rPr>
+          <w:rFonts w:ascii="Arial" w:hAnsi="Arial" w:cs="Arial"/>
+          <w:b/>
+          <w:sz w:val="24"/>
+          <w:szCs w:val="24"/>
+        </w:rPr>
+        <w:t xml:space="preserve"> </w:t>
+      </w:r>
+      <w:r>
+        <w:rPr>
+          <w:rFonts w:ascii="Arial" w:hAnsi="Arial" w:cs="Arial"/>
+          <w:sz w:val="24"/>
+          <w:szCs w:val="24"/>
+        </w:rPr>
+        <w:t>El tipo de dato lógico o booleano es en computación aquel que puede representar valores de lógica binaria, esto es 2 valores, que normalmente representan falso o verdadero. ​</w:t>
+      </w:r>
+    </w:p>
+    <w:p>
+      <w:pPr>
+        <w:pStyle w:val="Prrafodelista"/>
+        <w:spacing w:line="360" w:lineRule="auto"/>
+        <w:jc w:val="both"/>
+        <w:rPr>
+          <w:rFonts w:ascii="Arial" w:hAnsi="Arial" w:cs="Arial"/>
+          <w:b/>
+          <w:sz w:val="24"/>
+          <w:szCs w:val="24"/>
+        </w:rPr>
+      </w:pPr>
+    </w:p>
+    <w:p>
+      <w:pPr>
+        <w:pStyle w:val="Prrafodelista"/>
+        <w:numPr>
+          <w:ilvl w:val="0"/>
+          <w:numId w:val="33"/>
+        </w:numPr>
+        <w:spacing w:line="360" w:lineRule="auto"/>
+        <w:jc w:val="both"/>
+        <w:rPr>
+          <w:rFonts w:ascii="Arial" w:hAnsi="Arial" w:cs="Arial"/>
+          <w:b/>
+          <w:sz w:val="24"/>
+          <w:szCs w:val="24"/>
+        </w:rPr>
+      </w:pPr>
+      <w:r>
+        <w:rPr>
+          <w:rFonts w:ascii="Arial" w:hAnsi="Arial" w:cs="Arial"/>
+          <w:b/>
+          <w:sz w:val="24"/>
+          <w:szCs w:val="24"/>
+        </w:rPr>
+        <w:t>Tipos de datos FLOAT:</w:t>
+      </w:r>
+      <w:r>
+        <w:rPr>
+          <w:rFonts w:ascii="Arial" w:hAnsi="Arial" w:cs="Arial"/>
+          <w:b/>
+          <w:sz w:val="24"/>
+          <w:szCs w:val="24"/>
+        </w:rPr>
+        <w:t xml:space="preserve"> </w:t>
+      </w:r>
+      <w:r>
+        <w:rPr>
+          <w:rFonts w:ascii="Arial" w:hAnsi="Arial" w:cs="Arial"/>
+          <w:sz w:val="24"/>
+          <w:szCs w:val="24"/>
+        </w:rPr>
+        <w:t>El tipo de datos FLOAT contiene una aproximación de exponente y fracción, en base 2, de 64 bits, de un número real. Esto da un rango de valores entre +-1.7E-308 and +- 1.7E+308.</w:t>
+      </w:r>
+    </w:p>
+    <w:p>
+      <w:pPr>
+        <w:pStyle w:val="Prrafodelista"/>
+        <w:rPr>
+          <w:rFonts w:ascii="Arial" w:hAnsi="Arial" w:cs="Arial"/>
+          <w:b/>
+          <w:sz w:val="24"/>
+          <w:szCs w:val="24"/>
+        </w:rPr>
+      </w:pPr>
+    </w:p>
+    <w:p>
+      <w:pPr>
+        <w:pStyle w:val="Prrafodelista"/>
+        <w:rPr>
+          <w:rFonts w:ascii="Arial" w:hAnsi="Arial" w:cs="Arial"/>
+          <w:b/>
+          <w:sz w:val="24"/>
+          <w:szCs w:val="24"/>
+        </w:rPr>
+      </w:pPr>
+    </w:p>
+    <w:p>
+      <w:pPr>
+        <w:pStyle w:val="Prrafodelista"/>
+        <w:rPr>
+          <w:rFonts w:ascii="Arial" w:hAnsi="Arial" w:cs="Arial"/>
+          <w:b/>
+          <w:sz w:val="24"/>
+          <w:szCs w:val="24"/>
+        </w:rPr>
+      </w:pPr>
+    </w:p>
+    <w:p>
+      <w:pPr>
+        <w:pStyle w:val="Prrafodelista"/>
+        <w:rPr>
+          <w:rFonts w:ascii="Arial" w:hAnsi="Arial" w:cs="Arial"/>
+          <w:b/>
+          <w:sz w:val="24"/>
+          <w:szCs w:val="24"/>
+        </w:rPr>
+      </w:pPr>
+    </w:p>
+    <w:p>
+      <w:pPr>
+        <w:pStyle w:val="Prrafodelista"/>
+        <w:rPr>
+          <w:rFonts w:ascii="Arial" w:hAnsi="Arial" w:cs="Arial"/>
+          <w:b/>
+          <w:sz w:val="24"/>
+          <w:szCs w:val="24"/>
+        </w:rPr>
+      </w:pPr>
+    </w:p>
+    <w:p>
+      <w:pPr>
+        <w:pStyle w:val="Prrafodelista"/>
+        <w:rPr>
+          <w:rFonts w:ascii="Arial" w:hAnsi="Arial" w:cs="Arial"/>
+          <w:b/>
+          <w:sz w:val="24"/>
+          <w:szCs w:val="24"/>
+        </w:rPr>
+      </w:pPr>
+    </w:p>
+    <w:p>
+      <w:pPr>
+        <w:pStyle w:val="Prrafodelista"/>
+        <w:rPr>
+          <w:rFonts w:ascii="Arial" w:hAnsi="Arial" w:cs="Arial"/>
+          <w:b/>
+          <w:sz w:val="24"/>
+          <w:szCs w:val="24"/>
+        </w:rPr>
+      </w:pPr>
+    </w:p>
+    <w:p>
+      <w:pPr>
+        <w:pStyle w:val="Prrafodelista"/>
+        <w:rPr>
+          <w:rFonts w:ascii="Arial" w:hAnsi="Arial" w:cs="Arial"/>
+          <w:b/>
+          <w:sz w:val="24"/>
+          <w:szCs w:val="24"/>
+        </w:rPr>
+      </w:pPr>
+    </w:p>
+    <w:p>
+      <w:pPr>
+        <w:pStyle w:val="Prrafodelista"/>
+        <w:rPr>
+          <w:rFonts w:ascii="Arial" w:hAnsi="Arial" w:cs="Arial"/>
+          <w:b/>
+          <w:sz w:val="24"/>
+          <w:szCs w:val="24"/>
+        </w:rPr>
+      </w:pPr>
+    </w:p>
+    <w:p>
+      <w:pPr>
+        <w:pStyle w:val="Prrafodelista"/>
+        <w:rPr>
+          <w:rFonts w:ascii="Arial" w:hAnsi="Arial" w:cs="Arial"/>
+          <w:b/>
+          <w:sz w:val="24"/>
+          <w:szCs w:val="24"/>
+        </w:rPr>
+      </w:pPr>
+    </w:p>
+    <w:p>
+      <w:pPr>
+        <w:pStyle w:val="Prrafodelista"/>
+        <w:rPr>
+          <w:rFonts w:ascii="Arial" w:hAnsi="Arial" w:cs="Arial"/>
+          <w:b/>
+          <w:sz w:val="24"/>
+          <w:szCs w:val="24"/>
+        </w:rPr>
+      </w:pPr>
+    </w:p>
+    <w:p>
+      <w:pPr>
+        <w:pStyle w:val="Prrafodelista"/>
+        <w:rPr>
+          <w:rFonts w:ascii="Arial" w:hAnsi="Arial" w:cs="Arial"/>
+          <w:b/>
+          <w:sz w:val="24"/>
+          <w:szCs w:val="24"/>
+        </w:rPr>
+      </w:pPr>
+    </w:p>
+    <w:p>
+      <w:pPr>
+        <w:pStyle w:val="Prrafodelista"/>
+        <w:rPr>
+          <w:rFonts w:ascii="Arial" w:hAnsi="Arial" w:cs="Arial"/>
+          <w:b/>
+          <w:sz w:val="24"/>
+          <w:szCs w:val="24"/>
+        </w:rPr>
+      </w:pPr>
+    </w:p>
+    <w:p>
+      <w:pPr>
+        <w:pStyle w:val="Prrafodelista"/>
+        <w:rPr>
+          <w:rFonts w:ascii="Arial" w:hAnsi="Arial" w:cs="Arial"/>
+          <w:b/>
+          <w:sz w:val="24"/>
+          <w:szCs w:val="24"/>
+        </w:rPr>
+      </w:pPr>
+    </w:p>
+    <w:p>
+      <w:pPr>
+        <w:pStyle w:val="Prrafodelista"/>
+        <w:rPr>
+          <w:rFonts w:ascii="Arial" w:hAnsi="Arial" w:cs="Arial"/>
+          <w:b/>
+          <w:sz w:val="24"/>
+          <w:szCs w:val="24"/>
+        </w:rPr>
+      </w:pPr>
+    </w:p>
+    <w:p>
+      <w:pPr>
+        <w:pStyle w:val="Prrafodelista"/>
+        <w:rPr>
+          <w:rFonts w:ascii="Arial" w:hAnsi="Arial" w:cs="Arial"/>
+          <w:b/>
+          <w:sz w:val="24"/>
+          <w:szCs w:val="24"/>
+        </w:rPr>
+      </w:pPr>
+    </w:p>
+    <w:p>
+      <w:pPr>
+        <w:pStyle w:val="Prrafodelista"/>
+        <w:rPr>
+          <w:rFonts w:ascii="Arial" w:hAnsi="Arial" w:cs="Arial"/>
+          <w:b/>
+          <w:sz w:val="24"/>
+          <w:szCs w:val="24"/>
+        </w:rPr>
+      </w:pPr>
+    </w:p>
+    <w:p>
+      <w:pPr>
+        <w:pStyle w:val="Prrafodelista"/>
+        <w:rPr>
+          <w:rFonts w:ascii="Arial" w:hAnsi="Arial" w:cs="Arial"/>
+          <w:b/>
+          <w:sz w:val="24"/>
+          <w:szCs w:val="24"/>
+        </w:rPr>
+      </w:pPr>
+    </w:p>
+    <w:p>
+      <w:pPr>
+        <w:pStyle w:val="Prrafodelista"/>
+        <w:rPr>
+          <w:rFonts w:ascii="Arial" w:hAnsi="Arial" w:cs="Arial"/>
+          <w:b/>
+          <w:sz w:val="24"/>
+          <w:szCs w:val="24"/>
+        </w:rPr>
+      </w:pPr>
+      <w:bookmarkStart w:id="30" w:name="_GoBack"/>
+      <w:bookmarkEnd w:id="30"/>
+    </w:p>
+    <w:p>
+      <w:pPr>
+        <w:pStyle w:val="Prrafodelista"/>
+        <w:rPr>
+          <w:rFonts w:ascii="Arial" w:hAnsi="Arial" w:cs="Arial"/>
+          <w:b/>
+          <w:sz w:val="24"/>
+          <w:szCs w:val="24"/>
+        </w:rPr>
+      </w:pPr>
+      <w:r>
+        <w:rPr>
+          <w:rFonts w:ascii="Tw Cen MT Condensed Extra Bold" w:hAnsi="Tw Cen MT Condensed Extra Bold"/>
+          <w:noProof/>
+          <w:color w:val="F09415" w:themeColor="accent1"/>
+          <w:sz w:val="52"/>
+          <w:lang w:val="en-US"/>
+        </w:rPr>
+        <mc:AlternateContent>
+          <mc:Choice Requires="wps">
+            <w:drawing>
+              <wp:anchor distT="0" distB="0" distL="114300" distR="114300" simplePos="0" relativeHeight="251771904" behindDoc="0" locked="0" layoutInCell="1" allowOverlap="1" wp14:anchorId="64DB9C76" wp14:editId="580E4437">
+                <wp:simplePos x="0" y="0"/>
+                <wp:positionH relativeFrom="column">
+                  <wp:posOffset>-599089</wp:posOffset>
+                </wp:positionH>
+                <wp:positionV relativeFrom="paragraph">
+                  <wp:posOffset>-539772</wp:posOffset>
+                </wp:positionV>
+                <wp:extent cx="7097395" cy="9384030"/>
+                <wp:effectExtent l="38100" t="38100" r="46355" b="45720"/>
+                <wp:wrapNone/>
+                <wp:docPr id="59" name="Rectángulo redondeado 59"/>
+                <wp:cNvGraphicFramePr/>
+                <a:graphic xmlns:a="http://schemas.openxmlformats.org/drawingml/2006/main">
+                  <a:graphicData uri="http://schemas.microsoft.com/office/word/2010/wordprocessingShape">
+                    <wps:wsp>
+                      <wps:cNvSpPr/>
+                      <wps:spPr>
+                        <a:xfrm>
+                          <a:off x="0" y="0"/>
+                          <a:ext cx="7097395" cy="9384030"/>
+                        </a:xfrm>
+                        <a:prstGeom prst="roundRect">
+                          <a:avLst>
+                            <a:gd name="adj" fmla="val 4069"/>
+                          </a:avLst>
+                        </a:prstGeom>
+                        <a:noFill/>
+                        <a:ln w="76200">
+                          <a:solidFill>
+                            <a:schemeClr val="tx2">
+                              <a:lumMod val="75000"/>
+                            </a:schemeClr>
+                          </a:solidFill>
+                        </a:ln>
+                      </wps:spPr>
+                      <wps:style>
+                        <a:lnRef idx="2">
+                          <a:schemeClr val="accent1">
+                            <a:shade val="50000"/>
+                          </a:schemeClr>
+                        </a:lnRef>
+                        <a:fillRef idx="1">
+                          <a:schemeClr val="accent1"/>
+                        </a:fillRef>
+                        <a:effectRef idx="0">
+                          <a:schemeClr val="accent1"/>
+                        </a:effectRef>
+                        <a:fontRef idx="minor">
+                          <a:schemeClr val="lt1"/>
+                        </a:fontRef>
+                      </wps:style>
+                      <wps:bodyPr rot="0" spcFirstLastPara="0" vertOverflow="overflow" horzOverflow="overflow" vert="horz" wrap="square" lIns="91440" tIns="45720" rIns="91440" bIns="45720" numCol="1" spcCol="0" rtlCol="0" fromWordArt="0" anchor="ctr" anchorCtr="0" forceAA="0" compatLnSpc="1">
+                        <a:prstTxWarp prst="textNoShape">
+                          <a:avLst/>
+                        </a:prstTxWarp>
+                        <a:noAutofit/>
+                      </wps:bodyPr>
+                    </wps:wsp>
+                  </a:graphicData>
+                </a:graphic>
+                <wp14:sizeRelH relativeFrom="margin">
+                  <wp14:pctWidth>0</wp14:pctWidth>
+                </wp14:sizeRelH>
+              </wp:anchor>
+            </w:drawing>
+          </mc:Choice>
+          <mc:Fallback>
+            <w:pict>
+              <v:roundrect w14:anchorId="685BA64A" id="Rectángulo redondeado 59" o:spid="_x0000_s1026" style="position:absolute;margin-left:-47.15pt;margin-top:-42.5pt;width:558.85pt;height:738.9pt;z-index:251771904;visibility:visible;mso-wrap-style:square;mso-width-percent:0;mso-wrap-distance-left:9pt;mso-wrap-distance-top:0;mso-wrap-distance-right:9pt;mso-wrap-distance-bottom:0;mso-position-horizontal:absolute;mso-position-horizontal-relative:text;mso-position-vertical:absolute;mso-position-vertical-relative:text;mso-width-percent:0;mso-width-relative:margin;v-text-anchor:middle" arcsize="2667f" o:gfxdata="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" filled="f" strokecolor="#75280a [2415]" strokeweight="6pt"/>
+            </w:pict>
+          </mc:Fallback>
+        </mc:AlternateContent>
+      </w:r>
     </w:p>
     <w:p>
       <w:pPr>
@@ -16152,7 +16623,7 @@
       </w:r>
     </w:p>
     <w:sectPr>
-      <w:footerReference w:type="default" r:id="rId48"/>
+      <w:footerReference w:type="default" r:id="rId49"/>
       <w:pgSz w:w="12240" w:h="15840"/>
       <w:pgMar w:top="1440" w:right="1440" w:bottom="1440" w:left="1440" w:header="720" w:footer="720" w:gutter="0"/>
       <w:pgNumType w:start="1"/>
@@ -16234,7 +16705,7 @@
           <w:rPr>
             <w:noProof/>
           </w:rPr>
-          <w:t>18</w:t>
+          <w:t>16</w:t>
         </w:r>
         <w:r>
           <w:fldChar w:fldCharType="end"/>
@@ -19061,6 +19532,95 @@
     </w:lvl>
   </w:abstractNum>
   <w:abstractNum w:abstractNumId="31" w15:restartNumberingAfterBreak="0">
+    <w:nsid w:val="6F7C418D"/>
+    <w:multiLevelType w:val="hybridMultilevel"/>
+    <w:tmpl w:val="32AC49D6"/>
+    <w:lvl w:ilvl="0" w:tplc="8724E5AA">
+      <w:start w:val="1"/>
+      <w:numFmt w:val="decimal"/>
+      <w:lvlText w:val="%1.4.1"/>
+      <w:lvlJc w:val="left"/>
+      <w:pPr>
+        <w:ind w:left="720" w:hanging="360"/>
+      </w:pPr>
+      <w:rPr>
+        <w:rFonts w:hint="default"/>
+      </w:rPr>
+    </w:lvl>
+    <w:lvl w:ilvl="1" w:tplc="04090019" w:tentative="1">
+      <w:start w:val="1"/>
+      <w:numFmt w:val="lowerLetter"/>
+      <w:lvlText w:val="%2."/>
+      <w:lvlJc w:val="left"/>
+      <w:pPr>
+        <w:ind w:left="1440" w:hanging="360"/>
+      </w:pPr>
+    </w:lvl>
+    <w:lvl w:ilvl="2" w:tplc="0409001B" w:tentative="1">
+      <w:start w:val="1"/>
+      <w:numFmt w:val="lowerRoman"/>
+      <w:lvlText w:val="%3."/>
+      <w:lvlJc w:val="right"/>
+      <w:pPr>
+        <w:ind w:left="2160" w:hanging="180"/>
+      </w:pPr>
+    </w:lvl>
+    <w:lvl w:ilvl="3" w:tplc="0409000F" w:tentative="1">
+      <w:start w:val="1"/>
+      <w:numFmt w:val="decimal"/>
+      <w:lvlText w:val="%4."/>
+      <w:lvlJc w:val="left"/>
+      <w:pPr>
+        <w:ind w:left="2880" w:hanging="360"/>
+      </w:pPr>
+    </w:lvl>
+    <w:lvl w:ilvl="4" w:tplc="04090019" w:tentative="1">
+      <w:start w:val="1"/>
+      <w:numFmt w:val="lowerLetter"/>
+      <w:lvlText w:val="%5."/>
+      <w:lvlJc w:val="left"/>
+      <w:pPr>
+        <w:ind w:left="3600" w:hanging="360"/>
+      </w:pPr>
+    </w:lvl>
+    <w:lvl w:ilvl="5" w:tplc="0409001B" w:tentative="1">
+      <w:start w:val="1"/>
+      <w:numFmt w:val="lowerRoman"/>
+      <w:lvlText w:val="%6."/>
+      <w:lvlJc w:val="right"/>
+      <w:pPr>
+        <w:ind w:left="4320" w:hanging="180"/>
+      </w:pPr>
+    </w:lvl>
+    <w:lvl w:ilvl="6" w:tplc="0409000F" w:tentative="1">
+      <w:start w:val="1"/>
+      <w:numFmt w:val="decimal"/>
+      <w:lvlText w:val="%7."/>
+      <w:lvlJc w:val="left"/>
+      <w:pPr>
+        <w:ind w:left="5040" w:hanging="360"/>
+      </w:pPr>
+    </w:lvl>
+    <w:lvl w:ilvl="7" w:tplc="04090019" w:tentative="1">
+      <w:start w:val="1"/>
+      <w:numFmt w:val="lowerLetter"/>
+      <w:lvlText w:val="%8."/>
+      <w:lvlJc w:val="left"/>
+      <w:pPr>
+        <w:ind w:left="5760" w:hanging="360"/>
+      </w:pPr>
+    </w:lvl>
+    <w:lvl w:ilvl="8" w:tplc="0409001B" w:tentative="1">
+      <w:start w:val="1"/>
+      <w:numFmt w:val="lowerRoman"/>
+      <w:lvlText w:val="%9."/>
+      <w:lvlJc w:val="right"/>
+      <w:pPr>
+        <w:ind w:left="6480" w:hanging="180"/>
+      </w:pPr>
+    </w:lvl>
+  </w:abstractNum>
+  <w:abstractNum w:abstractNumId="32" w15:restartNumberingAfterBreak="0">
     <w:nsid w:val="7D13065B"/>
     <w:multiLevelType w:val="hybridMultilevel"/>
     <w:tmpl w:val="4126C7AC"/>
@@ -19149,7 +19709,7 @@
       </w:pPr>
     </w:lvl>
   </w:abstractNum>
-  <w:abstractNum w:abstractNumId="32" w15:restartNumberingAfterBreak="0">
+  <w:abstractNum w:abstractNumId="33" w15:restartNumberingAfterBreak="0">
     <w:nsid w:val="7D601879"/>
     <w:multiLevelType w:val="hybridMultilevel"/>
     <w:tmpl w:val="BD449418"/>
@@ -19262,7 +19822,7 @@
       </w:rPr>
     </w:lvl>
   </w:abstractNum>
-  <w:abstractNum w:abstractNumId="33" w15:restartNumberingAfterBreak="0">
+  <w:abstractNum w:abstractNumId="34" w15:restartNumberingAfterBreak="0">
     <w:nsid w:val="7D7300DA"/>
     <w:multiLevelType w:val="hybridMultilevel"/>
     <w:tmpl w:val="B32E9A9E"/>
@@ -19394,7 +19954,7 @@
     <w:abstractNumId w:val="1"/>
   </w:num>
   <w:num w:numId="7">
-    <w:abstractNumId w:val="33"/>
+    <w:abstractNumId w:val="34"/>
   </w:num>
   <w:num w:numId="8">
     <w:abstractNumId w:val="21"/>
@@ -19445,7 +20005,7 @@
     <w:abstractNumId w:val="19"/>
   </w:num>
   <w:num w:numId="24">
-    <w:abstractNumId w:val="31"/>
+    <w:abstractNumId w:val="32"/>
   </w:num>
   <w:num w:numId="25">
     <w:abstractNumId w:val="4"/>
@@ -19472,10 +20032,13 @@
     <w:abstractNumId w:val="28"/>
   </w:num>
   <w:num w:numId="33">
-    <w:abstractNumId w:val="32"/>
+    <w:abstractNumId w:val="33"/>
   </w:num>
   <w:num w:numId="34">
     <w:abstractNumId w:val="29"/>
+  </w:num>
+  <w:num w:numId="35">
+    <w:abstractNumId w:val="31"/>
   </w:num>
 </w:numbering>
 </file>
@@ -20862,7 +21425,7 @@
 </file>
 
 <file path=customXml/itemProps1.xml><?xml version="1.0" encoding="utf-8"?>
-<ds:datastoreItem xmlns:ds="http://schemas.openxmlformats.org/officeDocument/2006/customXml" ds:itemID="{4C7ADBC6-96FC-427D-AD24-C08C72059DA2}">
+<ds:datastoreItem xmlns:ds="http://schemas.openxmlformats.org/officeDocument/2006/customXml" ds:itemID="{66487184-31E0-41BA-BDB6-11DE5E1B6AEC}">
   <ds:schemaRefs>
     <ds:schemaRef ds:uri="http://schemas.openxmlformats.org/officeDocument/2006/bibliography"/>
   </ds:schemaRefs>

</xml_diff>